<commit_message>
[Edit] script .ddl and ER diagram
</commit_message>
<xml_diff>
--- a/Required.docx
+++ b/Required.docx
@@ -160,16 +160,29 @@
         </w:rPr>
         <w:t xml:space="preserve"> </w:t>
       </w:r>
-      <w:r>
-        <w:rPr>
-          <w:rFonts w:ascii="TH SarabunPSK" w:eastAsia="Times New Roman" w:hAnsi="TH SarabunPSK" w:cs="TH SarabunPSK"/>
-          <w:b/>
-          <w:bCs/>
-          <w:color w:val="2F5496" w:themeColor="accent1" w:themeShade="BF"/>
-          <w:sz w:val="32"/>
-          <w:szCs w:val="32"/>
-        </w:rPr>
-        <w:t>BrandsID (pk)</w:t>
+      <w:proofErr w:type="spellStart"/>
+      <w:r>
+        <w:rPr>
+          <w:rFonts w:ascii="TH SarabunPSK" w:eastAsia="Times New Roman" w:hAnsi="TH SarabunPSK" w:cs="TH SarabunPSK"/>
+          <w:b/>
+          <w:bCs/>
+          <w:color w:val="2F5496" w:themeColor="accent1" w:themeShade="BF"/>
+          <w:sz w:val="32"/>
+          <w:szCs w:val="32"/>
+        </w:rPr>
+        <w:t>BrandsID</w:t>
+      </w:r>
+      <w:proofErr w:type="spellEnd"/>
+      <w:r>
+        <w:rPr>
+          <w:rFonts w:ascii="TH SarabunPSK" w:eastAsia="Times New Roman" w:hAnsi="TH SarabunPSK" w:cs="TH SarabunPSK"/>
+          <w:b/>
+          <w:bCs/>
+          <w:color w:val="2F5496" w:themeColor="accent1" w:themeShade="BF"/>
+          <w:sz w:val="32"/>
+          <w:szCs w:val="32"/>
+        </w:rPr>
+        <w:t xml:space="preserve"> (pk)</w:t>
       </w:r>
       <w:r>
         <w:rPr>
@@ -237,6 +250,7 @@
         <w:tab/>
         <w:t xml:space="preserve">      </w:t>
       </w:r>
+      <w:proofErr w:type="spellStart"/>
       <w:r>
         <w:rPr>
           <w:rFonts w:ascii="TH SarabunPSK" w:eastAsia="Times New Roman" w:hAnsi="TH SarabunPSK" w:cs="TH SarabunPSK"/>
@@ -248,6 +262,7 @@
         </w:rPr>
         <w:t>BrandName</w:t>
       </w:r>
+      <w:proofErr w:type="spellEnd"/>
       <w:r>
         <w:rPr>
           <w:rFonts w:ascii="TH SarabunPSK" w:eastAsia="Times New Roman" w:hAnsi="TH SarabunPSK" w:cs="TH SarabunPSK"/>
@@ -463,16 +478,29 @@
         </w:rPr>
         <w:t xml:space="preserve"> </w:t>
       </w:r>
-      <w:r>
-        <w:rPr>
-          <w:rFonts w:ascii="TH SarabunPSK" w:eastAsia="Times New Roman" w:hAnsi="TH SarabunPSK" w:cs="TH SarabunPSK"/>
-          <w:b/>
-          <w:bCs/>
-          <w:color w:val="2F5496" w:themeColor="accent1" w:themeShade="BF"/>
-          <w:sz w:val="32"/>
-          <w:szCs w:val="32"/>
-        </w:rPr>
-        <w:t xml:space="preserve">ProductID(PK) </w:t>
+      <w:proofErr w:type="spellStart"/>
+      <w:r>
+        <w:rPr>
+          <w:rFonts w:ascii="TH SarabunPSK" w:eastAsia="Times New Roman" w:hAnsi="TH SarabunPSK" w:cs="TH SarabunPSK"/>
+          <w:b/>
+          <w:bCs/>
+          <w:color w:val="2F5496" w:themeColor="accent1" w:themeShade="BF"/>
+          <w:sz w:val="32"/>
+          <w:szCs w:val="32"/>
+        </w:rPr>
+        <w:t>ProductID</w:t>
+      </w:r>
+      <w:proofErr w:type="spellEnd"/>
+      <w:r>
+        <w:rPr>
+          <w:rFonts w:ascii="TH SarabunPSK" w:eastAsia="Times New Roman" w:hAnsi="TH SarabunPSK" w:cs="TH SarabunPSK"/>
+          <w:b/>
+          <w:bCs/>
+          <w:color w:val="2F5496" w:themeColor="accent1" w:themeShade="BF"/>
+          <w:sz w:val="32"/>
+          <w:szCs w:val="32"/>
+        </w:rPr>
+        <w:t xml:space="preserve">(PK) </w:t>
       </w:r>
       <w:r>
         <w:rPr>
@@ -658,6 +686,7 @@
         </w:rPr>
         <w:t>                          </w:t>
       </w:r>
+      <w:proofErr w:type="spellStart"/>
       <w:r>
         <w:rPr>
           <w:rFonts w:ascii="TH SarabunPSK" w:eastAsia="Times New Roman" w:hAnsi="TH SarabunPSK" w:cs="TH SarabunPSK"/>
@@ -680,6 +709,7 @@
         </w:rPr>
         <w:t>Date</w:t>
       </w:r>
+      <w:proofErr w:type="spellEnd"/>
       <w:r>
         <w:rPr>
           <w:rFonts w:ascii="TH SarabunPSK" w:eastAsia="Times New Roman" w:hAnsi="TH SarabunPSK" w:cs="TH SarabunPSK"/>
@@ -725,13 +755,15 @@
           <w:rFonts w:ascii="TH SarabunPSK" w:eastAsia="Times New Roman" w:hAnsi="TH SarabunPSK" w:cs="TH SarabunPSK"/>
           <w:sz w:val="32"/>
           <w:szCs w:val="32"/>
-        </w:rPr>
-      </w:pPr>
-      <w:r>
-        <w:rPr>
-          <w:rFonts w:ascii="TH SarabunPSK" w:eastAsia="Times New Roman" w:hAnsi="TH SarabunPSK" w:cs="TH SarabunPSK"/>
-          <w:sz w:val="32"/>
-          <w:szCs w:val="32"/>
+          <w:cs/>
+        </w:rPr>
+      </w:pPr>
+      <w:r>
+        <w:rPr>
+          <w:rFonts w:ascii="TH SarabunPSK" w:eastAsia="Times New Roman" w:hAnsi="TH SarabunPSK" w:cs="TH SarabunPSK"/>
+          <w:sz w:val="32"/>
+          <w:szCs w:val="32"/>
+          <w:cs/>
         </w:rPr>
         <w:tab/>
       </w:r>
@@ -740,19 +772,118 @@
           <w:rFonts w:ascii="TH SarabunPSK" w:eastAsia="Times New Roman" w:hAnsi="TH SarabunPSK" w:cs="TH SarabunPSK"/>
           <w:sz w:val="32"/>
           <w:szCs w:val="32"/>
+          <w:cs/>
         </w:rPr>
         <w:tab/>
       </w:r>
       <w:r>
         <w:rPr>
-          <w:rFonts w:ascii="TH SarabunPSK" w:eastAsia="Times New Roman" w:hAnsi="TH SarabunPSK" w:cs="TH SarabunPSK"/>
-          <w:b/>
-          <w:bCs/>
-          <w:color w:val="2F5496" w:themeColor="accent1" w:themeShade="BF"/>
-          <w:sz w:val="32"/>
-          <w:szCs w:val="32"/>
-        </w:rPr>
-        <w:t xml:space="preserve">      ProductImage</w:t>
+          <w:rFonts w:ascii="TH SarabunPSK" w:eastAsia="Times New Roman" w:hAnsi="TH SarabunPSK" w:cs="TH SarabunPSK" w:hint="cs"/>
+          <w:sz w:val="32"/>
+          <w:szCs w:val="32"/>
+          <w:cs/>
+        </w:rPr>
+        <w:t xml:space="preserve">      </w:t>
+      </w:r>
+      <w:r>
+        <w:rPr>
+          <w:rFonts w:ascii="TH SarabunPSK" w:eastAsia="Times New Roman" w:hAnsi="TH SarabunPSK" w:cs="TH SarabunPSK"/>
+          <w:b/>
+          <w:bCs/>
+          <w:color w:val="2F5496" w:themeColor="accent1" w:themeShade="BF"/>
+          <w:sz w:val="32"/>
+          <w:szCs w:val="32"/>
+        </w:rPr>
+        <w:t>Description</w:t>
+      </w:r>
+      <w:r>
+        <w:rPr>
+          <w:rFonts w:ascii="TH SarabunPSK" w:eastAsia="Times New Roman" w:hAnsi="TH SarabunPSK" w:cs="TH SarabunPSK"/>
+          <w:sz w:val="32"/>
+          <w:szCs w:val="32"/>
+        </w:rPr>
+        <w:t xml:space="preserve"> = </w:t>
+      </w:r>
+      <w:r>
+        <w:rPr>
+          <w:rFonts w:ascii="TH SarabunPSK" w:eastAsia="Times New Roman" w:hAnsi="TH SarabunPSK" w:cs="TH SarabunPSK" w:hint="cs"/>
+          <w:sz w:val="32"/>
+          <w:szCs w:val="32"/>
+          <w:cs/>
+        </w:rPr>
+        <w:t xml:space="preserve">อกรายละเอียดของ </w:t>
+      </w:r>
+      <w:r>
+        <w:rPr>
+          <w:rFonts w:ascii="TH SarabunPSK" w:eastAsia="Times New Roman" w:hAnsi="TH SarabunPSK" w:cs="TH SarabunPSK"/>
+          <w:sz w:val="32"/>
+          <w:szCs w:val="32"/>
+        </w:rPr>
+        <w:t xml:space="preserve">product </w:t>
+      </w:r>
+      <w:r>
+        <w:rPr>
+          <w:rFonts w:ascii="TH SarabunPSK" w:eastAsia="Times New Roman" w:hAnsi="TH SarabunPSK" w:cs="TH SarabunPSK" w:hint="cs"/>
+          <w:sz w:val="32"/>
+          <w:szCs w:val="32"/>
+          <w:cs/>
+        </w:rPr>
+        <w:t xml:space="preserve">ชั้นนั้น ๆ </w:t>
+      </w:r>
+    </w:p>
+    <w:p>
+      <w:pPr>
+        <w:spacing w:after="0" w:line="240" w:lineRule="auto"/>
+        <w:rPr>
+          <w:rFonts w:ascii="TH SarabunPSK" w:eastAsia="Times New Roman" w:hAnsi="TH SarabunPSK" w:cs="TH SarabunPSK"/>
+          <w:color w:val="000000"/>
+          <w:sz w:val="32"/>
+          <w:szCs w:val="32"/>
+        </w:rPr>
+      </w:pPr>
+      <w:r>
+        <w:rPr>
+          <w:rFonts w:ascii="TH SarabunPSK" w:eastAsia="Times New Roman" w:hAnsi="TH SarabunPSK" w:cs="TH SarabunPSK"/>
+          <w:color w:val="000000"/>
+          <w:sz w:val="32"/>
+          <w:szCs w:val="32"/>
+        </w:rPr>
+        <w:t>                           </w:t>
+      </w:r>
+      <w:proofErr w:type="spellStart"/>
+      <w:r>
+        <w:rPr>
+          <w:rFonts w:ascii="TH SarabunPSK" w:eastAsia="Times New Roman" w:hAnsi="TH SarabunPSK" w:cs="TH SarabunPSK"/>
+          <w:b/>
+          <w:bCs/>
+          <w:color w:val="2F5496" w:themeColor="accent1" w:themeShade="BF"/>
+          <w:sz w:val="32"/>
+          <w:szCs w:val="32"/>
+        </w:rPr>
+        <w:t>Brand</w:t>
+      </w:r>
+      <w:r>
+        <w:rPr>
+          <w:rFonts w:ascii="TH SarabunPSK" w:eastAsia="Times New Roman" w:hAnsi="TH SarabunPSK" w:cs="TH SarabunPSK"/>
+          <w:b/>
+          <w:bCs/>
+          <w:color w:val="2F5496" w:themeColor="accent1" w:themeShade="BF"/>
+          <w:sz w:val="32"/>
+          <w:szCs w:val="32"/>
+        </w:rPr>
+        <w:t>ID</w:t>
+      </w:r>
+      <w:proofErr w:type="spellEnd"/>
+      <w:r>
+        <w:rPr>
+          <w:rFonts w:ascii="TH SarabunPSK" w:eastAsia="Times New Roman" w:hAnsi="TH SarabunPSK" w:cs="TH SarabunPSK"/>
+          <w:b/>
+          <w:bCs/>
+          <w:color w:val="2F5496" w:themeColor="accent1" w:themeShade="BF"/>
+          <w:sz w:val="32"/>
+          <w:szCs w:val="32"/>
+        </w:rPr>
+        <w:t>(FK)</w:t>
       </w:r>
       <w:r>
         <w:rPr>
@@ -766,6 +897,7 @@
       <w:r>
         <w:rPr>
           <w:rFonts w:ascii="TH SarabunPSK" w:eastAsia="Times New Roman" w:hAnsi="TH SarabunPSK" w:cs="TH SarabunPSK"/>
+          <w:color w:val="000000"/>
           <w:sz w:val="32"/>
           <w:szCs w:val="32"/>
         </w:rPr>
@@ -773,24 +905,208 @@
       </w:r>
       <w:r>
         <w:rPr>
+          <w:rFonts w:ascii="TH SarabunPSK" w:eastAsia="Times New Roman" w:hAnsi="TH SarabunPSK" w:cs="TH SarabunPSK"/>
+          <w:color w:val="000000"/>
+          <w:sz w:val="32"/>
+          <w:szCs w:val="32"/>
+          <w:cs/>
+        </w:rPr>
+        <w:t xml:space="preserve">เป็น </w:t>
+      </w:r>
+      <w:r>
+        <w:rPr>
+          <w:rFonts w:ascii="TH SarabunPSK" w:eastAsia="Times New Roman" w:hAnsi="TH SarabunPSK" w:cs="TH SarabunPSK"/>
+          <w:color w:val="000000"/>
+          <w:sz w:val="32"/>
+          <w:szCs w:val="32"/>
+        </w:rPr>
+        <w:t xml:space="preserve">foreign key </w:t>
+      </w:r>
+      <w:r>
+        <w:rPr>
+          <w:rFonts w:ascii="TH SarabunPSK" w:eastAsia="Times New Roman" w:hAnsi="TH SarabunPSK" w:cs="TH SarabunPSK"/>
+          <w:color w:val="000000"/>
+          <w:sz w:val="32"/>
+          <w:szCs w:val="32"/>
+          <w:cs/>
+        </w:rPr>
+        <w:t>ที่มีไว้เชื่อมต่อกับตาราง</w:t>
+      </w:r>
+      <w:r>
+        <w:rPr>
           <w:rFonts w:ascii="TH SarabunPSK" w:eastAsia="Times New Roman" w:hAnsi="TH SarabunPSK" w:cs="TH SarabunPSK" w:hint="cs"/>
-          <w:sz w:val="32"/>
-          <w:szCs w:val="32"/>
-          <w:cs/>
-        </w:rPr>
-        <w:t xml:space="preserve">มีไว้สำหรับเก็บรูปภาพของ </w:t>
-      </w:r>
-      <w:r>
-        <w:rPr>
-          <w:rFonts w:ascii="TH SarabunPSK" w:eastAsia="Times New Roman" w:hAnsi="TH SarabunPSK" w:cs="TH SarabunPSK"/>
-          <w:sz w:val="32"/>
-          <w:szCs w:val="32"/>
-        </w:rPr>
-        <w:t xml:space="preserve">Product </w:t>
+          <w:color w:val="000000"/>
+          <w:sz w:val="32"/>
+          <w:szCs w:val="32"/>
+          <w:cs/>
+        </w:rPr>
+        <w:t xml:space="preserve"> </w:t>
+      </w:r>
+      <w:r>
+        <w:rPr>
+          <w:rFonts w:ascii="TH SarabunPSK" w:eastAsia="Times New Roman" w:hAnsi="TH SarabunPSK" w:cs="TH SarabunPSK"/>
+          <w:color w:val="000000"/>
+          <w:sz w:val="32"/>
+          <w:szCs w:val="32"/>
+        </w:rPr>
+        <w:t>brand</w:t>
+      </w:r>
+      <w:r>
+        <w:rPr>
+          <w:rFonts w:ascii="TH SarabunPSK" w:eastAsia="Times New Roman" w:hAnsi="TH SarabunPSK" w:cs="TH SarabunPSK"/>
+          <w:color w:val="000000"/>
+          <w:sz w:val="32"/>
+          <w:szCs w:val="32"/>
+        </w:rPr>
+        <w:t xml:space="preserve"> </w:t>
       </w:r>
       <w:r>
         <w:rPr>
           <w:rFonts w:ascii="TH SarabunPSK" w:eastAsia="Times New Roman" w:hAnsi="TH SarabunPSK" w:cs="TH SarabunPSK" w:hint="cs"/>
+          <w:color w:val="000000"/>
+          <w:sz w:val="32"/>
+          <w:szCs w:val="32"/>
+          <w:cs/>
+        </w:rPr>
+        <w:t xml:space="preserve">ที่มีไว้บอกว่า </w:t>
+      </w:r>
+    </w:p>
+    <w:p>
+      <w:pPr>
+        <w:spacing w:after="0" w:line="240" w:lineRule="auto"/>
+        <w:rPr>
+          <w:rFonts w:ascii="TH SarabunPSK" w:eastAsia="Times New Roman" w:hAnsi="TH SarabunPSK" w:cs="TH SarabunPSK"/>
+          <w:sz w:val="32"/>
+          <w:szCs w:val="32"/>
+          <w:cs/>
+        </w:rPr>
+      </w:pPr>
+      <w:r>
+        <w:rPr>
+          <w:rFonts w:ascii="TH SarabunPSK" w:eastAsia="Times New Roman" w:hAnsi="TH SarabunPSK" w:cs="TH SarabunPSK"/>
+          <w:color w:val="000000"/>
+          <w:sz w:val="32"/>
+          <w:szCs w:val="32"/>
+        </w:rPr>
+        <w:t xml:space="preserve">                                                product </w:t>
+      </w:r>
+      <w:r>
+        <w:rPr>
+          <w:rFonts w:ascii="TH SarabunPSK" w:eastAsia="Times New Roman" w:hAnsi="TH SarabunPSK" w:cs="TH SarabunPSK" w:hint="cs"/>
+          <w:color w:val="000000"/>
+          <w:sz w:val="32"/>
+          <w:szCs w:val="32"/>
+          <w:cs/>
+        </w:rPr>
+        <w:t xml:space="preserve">ชิ้นนั้นเป็นของ </w:t>
+      </w:r>
+      <w:r>
+        <w:rPr>
+          <w:rFonts w:ascii="TH SarabunPSK" w:eastAsia="Times New Roman" w:hAnsi="TH SarabunPSK" w:cs="TH SarabunPSK"/>
+          <w:color w:val="000000"/>
+          <w:sz w:val="32"/>
+          <w:szCs w:val="32"/>
+        </w:rPr>
+        <w:t xml:space="preserve">brand </w:t>
+      </w:r>
+      <w:r>
+        <w:rPr>
+          <w:rFonts w:ascii="TH SarabunPSK" w:eastAsia="Times New Roman" w:hAnsi="TH SarabunPSK" w:cs="TH SarabunPSK" w:hint="cs"/>
+          <w:color w:val="000000"/>
+          <w:sz w:val="32"/>
+          <w:szCs w:val="32"/>
+          <w:cs/>
+        </w:rPr>
+        <w:t>อะไร</w:t>
+      </w:r>
+    </w:p>
+    <w:p>
+      <w:pPr>
+        <w:spacing w:after="0" w:line="240" w:lineRule="auto"/>
+        <w:rPr>
+          <w:rFonts w:ascii="TH SarabunPSK" w:eastAsia="Times New Roman" w:hAnsi="TH SarabunPSK" w:cs="TH SarabunPSK"/>
+          <w:sz w:val="32"/>
+          <w:szCs w:val="32"/>
+        </w:rPr>
+      </w:pPr>
+    </w:p>
+    <w:p>
+      <w:pPr>
+        <w:spacing w:after="0" w:line="240" w:lineRule="auto"/>
+        <w:rPr>
+          <w:rFonts w:ascii="TH SarabunPSK" w:eastAsia="Times New Roman" w:hAnsi="TH SarabunPSK" w:cs="TH SarabunPSK"/>
+          <w:b/>
+          <w:bCs/>
+          <w:sz w:val="32"/>
+          <w:szCs w:val="32"/>
+        </w:rPr>
+      </w:pPr>
+      <w:r>
+        <w:rPr>
+          <w:rFonts w:ascii="TH SarabunPSK" w:eastAsia="Times New Roman" w:hAnsi="TH SarabunPSK" w:cs="TH SarabunPSK"/>
+          <w:sz w:val="32"/>
+          <w:szCs w:val="32"/>
+        </w:rPr>
+        <w:tab/>
+      </w:r>
+      <w:r>
+        <w:rPr>
+          <w:rFonts w:ascii="TH SarabunPSK" w:eastAsia="Times New Roman" w:hAnsi="TH SarabunPSK" w:cs="TH SarabunPSK"/>
+          <w:b/>
+          <w:bCs/>
+          <w:color w:val="FF0000"/>
+          <w:sz w:val="32"/>
+          <w:szCs w:val="32"/>
+        </w:rPr>
+        <w:t>Entity :</w:t>
+      </w:r>
+      <w:r>
+        <w:rPr>
+          <w:rFonts w:ascii="TH SarabunPSK" w:eastAsia="Times New Roman" w:hAnsi="TH SarabunPSK" w:cs="TH SarabunPSK"/>
+          <w:sz w:val="32"/>
+          <w:szCs w:val="32"/>
+        </w:rPr>
+        <w:t xml:space="preserve"> </w:t>
+      </w:r>
+      <w:proofErr w:type="spellStart"/>
+      <w:r>
+        <w:rPr>
+          <w:rFonts w:ascii="TH SarabunPSK" w:eastAsia="Times New Roman" w:hAnsi="TH SarabunPSK" w:cs="TH SarabunPSK"/>
+          <w:b/>
+          <w:bCs/>
+          <w:sz w:val="32"/>
+          <w:szCs w:val="32"/>
+          <w:highlight w:val="yellow"/>
+        </w:rPr>
+        <w:t>Product_Co</w:t>
+      </w:r>
+      <w:r>
+        <w:rPr>
+          <w:rFonts w:ascii="TH SarabunPSK" w:eastAsia="Times New Roman" w:hAnsi="TH SarabunPSK" w:cs="TH SarabunPSK"/>
+          <w:b/>
+          <w:bCs/>
+          <w:sz w:val="32"/>
+          <w:szCs w:val="32"/>
+          <w:highlight w:val="yellow"/>
+        </w:rPr>
+        <w:t>lor</w:t>
+      </w:r>
+      <w:proofErr w:type="spellEnd"/>
+      <w:r>
+        <w:rPr>
+          <w:rFonts w:ascii="TH SarabunPSK" w:eastAsia="Times New Roman" w:hAnsi="TH SarabunPSK" w:cs="TH SarabunPSK"/>
+          <w:b/>
+          <w:bCs/>
+          <w:sz w:val="32"/>
+          <w:szCs w:val="32"/>
+        </w:rPr>
+        <w:t xml:space="preserve"> </w:t>
+      </w:r>
+      <w:r>
+        <w:rPr>
+          <w:rFonts w:ascii="TH SarabunPSK" w:eastAsia="Times New Roman" w:hAnsi="TH SarabunPSK" w:cs="TH SarabunPSK" w:hint="cs"/>
+          <w:b/>
+          <w:bCs/>
           <w:sz w:val="32"/>
           <w:szCs w:val="32"/>
           <w:cs/>
@@ -800,544 +1116,222 @@
       <w:r>
         <w:rPr>
           <w:rFonts w:ascii="TH SarabunPSK" w:eastAsia="Times New Roman" w:hAnsi="TH SarabunPSK" w:cs="TH SarabunPSK"/>
-          <w:sz w:val="32"/>
-          <w:szCs w:val="32"/>
-        </w:rPr>
-        <w:t>url)</w:t>
+          <w:b/>
+          <w:bCs/>
+          <w:sz w:val="32"/>
+          <w:szCs w:val="32"/>
+        </w:rPr>
+        <w:t xml:space="preserve">entity </w:t>
+      </w:r>
+      <w:r>
+        <w:rPr>
+          <w:rFonts w:ascii="TH SarabunPSK" w:eastAsia="Times New Roman" w:hAnsi="TH SarabunPSK" w:cs="TH SarabunPSK" w:hint="cs"/>
+          <w:b/>
+          <w:bCs/>
+          <w:sz w:val="32"/>
+          <w:szCs w:val="32"/>
+          <w:cs/>
+        </w:rPr>
+        <w:t xml:space="preserve">ที่ถูกเจนมาจากการมี </w:t>
+      </w:r>
+      <w:r>
+        <w:rPr>
+          <w:rFonts w:ascii="TH SarabunPSK" w:eastAsia="Times New Roman" w:hAnsi="TH SarabunPSK" w:cs="TH SarabunPSK"/>
+          <w:b/>
+          <w:bCs/>
+          <w:sz w:val="32"/>
+          <w:szCs w:val="32"/>
+        </w:rPr>
+        <w:t xml:space="preserve">entity 2 </w:t>
+      </w:r>
+      <w:r>
+        <w:rPr>
+          <w:rFonts w:ascii="TH SarabunPSK" w:eastAsia="Times New Roman" w:hAnsi="TH SarabunPSK" w:cs="TH SarabunPSK" w:hint="cs"/>
+          <w:b/>
+          <w:bCs/>
+          <w:sz w:val="32"/>
+          <w:szCs w:val="32"/>
+          <w:cs/>
+        </w:rPr>
+        <w:t>อันเชื่อมต่อกันโดย</w:t>
       </w:r>
     </w:p>
     <w:p>
       <w:pPr>
         <w:spacing w:after="0" w:line="240" w:lineRule="auto"/>
         <w:rPr>
+          <w:rFonts w:ascii="TH SarabunPSK" w:eastAsia="Times New Roman" w:hAnsi="TH SarabunPSK" w:cs="TH SarabunPSK"/>
+          <w:b/>
+          <w:bCs/>
+          <w:sz w:val="32"/>
+          <w:szCs w:val="32"/>
+        </w:rPr>
+      </w:pPr>
+      <w:r>
+        <w:rPr>
           <w:rFonts w:ascii="TH SarabunPSK" w:eastAsia="Times New Roman" w:hAnsi="TH SarabunPSK" w:cs="TH SarabunPSK" w:hint="cs"/>
-          <w:sz w:val="32"/>
-          <w:szCs w:val="32"/>
-          <w:cs/>
-        </w:rPr>
-      </w:pPr>
-      <w:r>
-        <w:rPr>
-          <w:rFonts w:ascii="TH SarabunPSK" w:eastAsia="Times New Roman" w:hAnsi="TH SarabunPSK" w:cs="TH SarabunPSK"/>
-          <w:sz w:val="32"/>
-          <w:szCs w:val="32"/>
-          <w:cs/>
+          <w:b/>
+          <w:bCs/>
+          <w:sz w:val="32"/>
+          <w:szCs w:val="32"/>
+          <w:cs/>
+        </w:rPr>
+        <w:t xml:space="preserve">                                      ความสัมพันธ์แบบ </w:t>
+      </w:r>
+      <w:r>
+        <w:rPr>
+          <w:rFonts w:ascii="TH SarabunPSK" w:eastAsia="Times New Roman" w:hAnsi="TH SarabunPSK" w:cs="TH SarabunPSK"/>
+          <w:b/>
+          <w:bCs/>
+          <w:sz w:val="32"/>
+          <w:szCs w:val="32"/>
+        </w:rPr>
+        <w:t xml:space="preserve">many-to-many </w:t>
+      </w:r>
+      <w:r>
+        <w:rPr>
+          <w:rFonts w:ascii="TH SarabunPSK" w:eastAsia="Times New Roman" w:hAnsi="TH SarabunPSK" w:cs="TH SarabunPSK" w:hint="cs"/>
+          <w:b/>
+          <w:bCs/>
+          <w:sz w:val="32"/>
+          <w:szCs w:val="32"/>
+          <w:cs/>
+        </w:rPr>
+        <w:t xml:space="preserve">ของ </w:t>
+      </w:r>
+      <w:r>
+        <w:rPr>
+          <w:rFonts w:ascii="TH SarabunPSK" w:eastAsia="Times New Roman" w:hAnsi="TH SarabunPSK" w:cs="TH SarabunPSK"/>
+          <w:b/>
+          <w:bCs/>
+          <w:sz w:val="32"/>
+          <w:szCs w:val="32"/>
+        </w:rPr>
+        <w:t>entity product &amp; color)</w:t>
+      </w:r>
+    </w:p>
+    <w:p>
+      <w:pPr>
+        <w:spacing w:after="0" w:line="240" w:lineRule="auto"/>
+        <w:rPr>
+          <w:rFonts w:ascii="TH SarabunPSK" w:eastAsia="Times New Roman" w:hAnsi="TH SarabunPSK" w:cs="TH SarabunPSK"/>
+          <w:b/>
+          <w:bCs/>
+          <w:color w:val="2F5496" w:themeColor="accent1" w:themeShade="BF"/>
+          <w:sz w:val="32"/>
+          <w:szCs w:val="32"/>
+        </w:rPr>
+      </w:pPr>
+      <w:r>
+        <w:rPr>
+          <w:rFonts w:ascii="TH SarabunPSK" w:eastAsia="Times New Roman" w:hAnsi="TH SarabunPSK" w:cs="TH SarabunPSK"/>
+          <w:sz w:val="32"/>
+          <w:szCs w:val="32"/>
         </w:rPr>
         <w:tab/>
       </w:r>
       <w:r>
         <w:rPr>
           <w:rFonts w:ascii="TH SarabunPSK" w:eastAsia="Times New Roman" w:hAnsi="TH SarabunPSK" w:cs="TH SarabunPSK"/>
-          <w:sz w:val="32"/>
-          <w:szCs w:val="32"/>
-          <w:cs/>
+          <w:b/>
+          <w:bCs/>
+          <w:color w:val="FF0000"/>
+          <w:sz w:val="32"/>
+          <w:szCs w:val="32"/>
+        </w:rPr>
+        <w:t>Attribute :</w:t>
+      </w:r>
+      <w:r>
+        <w:rPr>
+          <w:rFonts w:ascii="TH SarabunPSK" w:eastAsia="Times New Roman" w:hAnsi="TH SarabunPSK" w:cs="TH SarabunPSK"/>
+          <w:sz w:val="32"/>
+          <w:szCs w:val="32"/>
+        </w:rPr>
+        <w:t xml:space="preserve"> </w:t>
+      </w:r>
+      <w:proofErr w:type="spellStart"/>
+      <w:r>
+        <w:rPr>
+          <w:rFonts w:ascii="TH SarabunPSK" w:eastAsia="Times New Roman" w:hAnsi="TH SarabunPSK" w:cs="TH SarabunPSK"/>
+          <w:b/>
+          <w:bCs/>
+          <w:color w:val="2F5496" w:themeColor="accent1" w:themeShade="BF"/>
+          <w:sz w:val="32"/>
+          <w:szCs w:val="32"/>
+        </w:rPr>
+        <w:t>ProductId</w:t>
+      </w:r>
+      <w:proofErr w:type="spellEnd"/>
+      <w:r>
+        <w:rPr>
+          <w:rFonts w:ascii="TH SarabunPSK" w:eastAsia="Times New Roman" w:hAnsi="TH SarabunPSK" w:cs="TH SarabunPSK"/>
+          <w:b/>
+          <w:bCs/>
+          <w:color w:val="2F5496" w:themeColor="accent1" w:themeShade="BF"/>
+          <w:sz w:val="32"/>
+          <w:szCs w:val="32"/>
+        </w:rPr>
+        <w:t xml:space="preserve"> (PF)</w:t>
+      </w:r>
+    </w:p>
+    <w:p>
+      <w:pPr>
+        <w:spacing w:after="0" w:line="240" w:lineRule="auto"/>
+        <w:rPr>
+          <w:rFonts w:ascii="TH SarabunPSK" w:eastAsia="Times New Roman" w:hAnsi="TH SarabunPSK" w:cs="TH SarabunPSK"/>
+          <w:b/>
+          <w:bCs/>
+          <w:color w:val="2F5496" w:themeColor="accent1" w:themeShade="BF"/>
+          <w:sz w:val="32"/>
+          <w:szCs w:val="32"/>
+        </w:rPr>
+      </w:pPr>
+      <w:r>
+        <w:rPr>
+          <w:rFonts w:ascii="TH SarabunPSK" w:eastAsia="Times New Roman" w:hAnsi="TH SarabunPSK" w:cs="TH SarabunPSK"/>
+          <w:b/>
+          <w:bCs/>
+          <w:color w:val="2F5496" w:themeColor="accent1" w:themeShade="BF"/>
+          <w:sz w:val="32"/>
+          <w:szCs w:val="32"/>
         </w:rPr>
         <w:tab/>
       </w:r>
       <w:r>
         <w:rPr>
-          <w:rFonts w:ascii="TH SarabunPSK" w:eastAsia="Times New Roman" w:hAnsi="TH SarabunPSK" w:cs="TH SarabunPSK" w:hint="cs"/>
-          <w:sz w:val="32"/>
-          <w:szCs w:val="32"/>
-          <w:cs/>
-        </w:rPr>
-        <w:t xml:space="preserve">      </w:t>
-      </w:r>
-      <w:r>
-        <w:rPr>
-          <w:rFonts w:ascii="TH SarabunPSK" w:eastAsia="Times New Roman" w:hAnsi="TH SarabunPSK" w:cs="TH SarabunPSK"/>
-          <w:b/>
-          <w:bCs/>
-          <w:color w:val="2F5496" w:themeColor="accent1" w:themeShade="BF"/>
-          <w:sz w:val="32"/>
-          <w:szCs w:val="32"/>
-        </w:rPr>
-        <w:t>Description</w:t>
-      </w:r>
-      <w:r>
-        <w:rPr>
-          <w:rFonts w:ascii="TH SarabunPSK" w:eastAsia="Times New Roman" w:hAnsi="TH SarabunPSK" w:cs="TH SarabunPSK"/>
-          <w:sz w:val="32"/>
-          <w:szCs w:val="32"/>
-        </w:rPr>
-        <w:t xml:space="preserve"> = </w:t>
-      </w:r>
-      <w:r>
-        <w:rPr>
-          <w:rFonts w:ascii="TH SarabunPSK" w:eastAsia="Times New Roman" w:hAnsi="TH SarabunPSK" w:cs="TH SarabunPSK" w:hint="cs"/>
-          <w:sz w:val="32"/>
-          <w:szCs w:val="32"/>
-          <w:cs/>
-        </w:rPr>
-        <w:t xml:space="preserve">อกรายละเอียดของ </w:t>
-      </w:r>
-      <w:r>
-        <w:rPr>
-          <w:rFonts w:ascii="TH SarabunPSK" w:eastAsia="Times New Roman" w:hAnsi="TH SarabunPSK" w:cs="TH SarabunPSK"/>
-          <w:sz w:val="32"/>
-          <w:szCs w:val="32"/>
-        </w:rPr>
-        <w:t xml:space="preserve">product </w:t>
-      </w:r>
-      <w:r>
-        <w:rPr>
-          <w:rFonts w:ascii="TH SarabunPSK" w:eastAsia="Times New Roman" w:hAnsi="TH SarabunPSK" w:cs="TH SarabunPSK" w:hint="cs"/>
-          <w:sz w:val="32"/>
-          <w:szCs w:val="32"/>
-          <w:cs/>
-        </w:rPr>
-        <w:t xml:space="preserve">ชั้นนั้น ๆ </w:t>
-      </w:r>
-    </w:p>
-    <w:p>
-      <w:pPr>
-        <w:spacing w:after="0" w:line="240" w:lineRule="auto"/>
-        <w:rPr>
-          <w:rFonts w:ascii="TH SarabunPSK" w:eastAsia="Times New Roman" w:hAnsi="TH SarabunPSK" w:cs="TH SarabunPSK"/>
-          <w:color w:val="000000"/>
-          <w:sz w:val="32"/>
-          <w:szCs w:val="32"/>
-        </w:rPr>
-      </w:pPr>
-      <w:r>
-        <w:rPr>
-          <w:rFonts w:ascii="TH SarabunPSK" w:eastAsia="Times New Roman" w:hAnsi="TH SarabunPSK" w:cs="TH SarabunPSK"/>
-          <w:color w:val="000000"/>
-          <w:sz w:val="32"/>
-          <w:szCs w:val="32"/>
-        </w:rPr>
-        <w:t>                           </w:t>
-      </w:r>
-      <w:r>
-        <w:rPr>
-          <w:rFonts w:ascii="TH SarabunPSK" w:eastAsia="Times New Roman" w:hAnsi="TH SarabunPSK" w:cs="TH SarabunPSK"/>
-          <w:b/>
-          <w:bCs/>
-          <w:color w:val="2F5496" w:themeColor="accent1" w:themeShade="BF"/>
-          <w:sz w:val="32"/>
-          <w:szCs w:val="32"/>
-        </w:rPr>
-        <w:t>Brand</w:t>
-      </w:r>
-      <w:r>
-        <w:rPr>
-          <w:rFonts w:ascii="TH SarabunPSK" w:eastAsia="Times New Roman" w:hAnsi="TH SarabunPSK" w:cs="TH SarabunPSK"/>
-          <w:b/>
-          <w:bCs/>
-          <w:color w:val="2F5496" w:themeColor="accent1" w:themeShade="BF"/>
-          <w:sz w:val="32"/>
-          <w:szCs w:val="32"/>
-        </w:rPr>
-        <w:t>ID(FK)</w:t>
-      </w:r>
-      <w:r>
-        <w:rPr>
-          <w:rFonts w:ascii="TH SarabunPSK" w:eastAsia="Times New Roman" w:hAnsi="TH SarabunPSK" w:cs="TH SarabunPSK"/>
-          <w:color w:val="2F5496" w:themeColor="accent1" w:themeShade="BF"/>
-          <w:sz w:val="32"/>
-          <w:szCs w:val="32"/>
-        </w:rPr>
-        <w:t xml:space="preserve"> </w:t>
-      </w:r>
-      <w:r>
-        <w:rPr>
-          <w:rFonts w:ascii="TH SarabunPSK" w:eastAsia="Times New Roman" w:hAnsi="TH SarabunPSK" w:cs="TH SarabunPSK"/>
-          <w:color w:val="000000"/>
-          <w:sz w:val="32"/>
-          <w:szCs w:val="32"/>
-        </w:rPr>
-        <w:t xml:space="preserve">= </w:t>
-      </w:r>
-      <w:r>
-        <w:rPr>
-          <w:rFonts w:ascii="TH SarabunPSK" w:eastAsia="Times New Roman" w:hAnsi="TH SarabunPSK" w:cs="TH SarabunPSK"/>
-          <w:color w:val="000000"/>
-          <w:sz w:val="32"/>
-          <w:szCs w:val="32"/>
-          <w:cs/>
-        </w:rPr>
-        <w:t xml:space="preserve">เป็น </w:t>
-      </w:r>
-      <w:r>
-        <w:rPr>
-          <w:rFonts w:ascii="TH SarabunPSK" w:eastAsia="Times New Roman" w:hAnsi="TH SarabunPSK" w:cs="TH SarabunPSK"/>
-          <w:color w:val="000000"/>
-          <w:sz w:val="32"/>
-          <w:szCs w:val="32"/>
-        </w:rPr>
-        <w:t xml:space="preserve">foreign key </w:t>
-      </w:r>
-      <w:r>
-        <w:rPr>
-          <w:rFonts w:ascii="TH SarabunPSK" w:eastAsia="Times New Roman" w:hAnsi="TH SarabunPSK" w:cs="TH SarabunPSK"/>
-          <w:color w:val="000000"/>
-          <w:sz w:val="32"/>
-          <w:szCs w:val="32"/>
-          <w:cs/>
-        </w:rPr>
-        <w:t>ที่มีไว้เชื่อมต่อกับตาราง</w:t>
-      </w:r>
-      <w:r>
-        <w:rPr>
-          <w:rFonts w:ascii="TH SarabunPSK" w:eastAsia="Times New Roman" w:hAnsi="TH SarabunPSK" w:cs="TH SarabunPSK" w:hint="cs"/>
-          <w:color w:val="000000"/>
-          <w:sz w:val="32"/>
-          <w:szCs w:val="32"/>
-          <w:cs/>
-        </w:rPr>
-        <w:t xml:space="preserve"> </w:t>
-      </w:r>
-      <w:r>
-        <w:rPr>
-          <w:rFonts w:ascii="TH SarabunPSK" w:eastAsia="Times New Roman" w:hAnsi="TH SarabunPSK" w:cs="TH SarabunPSK"/>
-          <w:color w:val="000000"/>
-          <w:sz w:val="32"/>
-          <w:szCs w:val="32"/>
-        </w:rPr>
-        <w:t>brand</w:t>
-      </w:r>
-      <w:r>
-        <w:rPr>
-          <w:rFonts w:ascii="TH SarabunPSK" w:eastAsia="Times New Roman" w:hAnsi="TH SarabunPSK" w:cs="TH SarabunPSK"/>
-          <w:color w:val="000000"/>
-          <w:sz w:val="32"/>
-          <w:szCs w:val="32"/>
-        </w:rPr>
-        <w:t xml:space="preserve"> </w:t>
-      </w:r>
-      <w:r>
-        <w:rPr>
-          <w:rFonts w:ascii="TH SarabunPSK" w:eastAsia="Times New Roman" w:hAnsi="TH SarabunPSK" w:cs="TH SarabunPSK" w:hint="cs"/>
-          <w:color w:val="000000"/>
-          <w:sz w:val="32"/>
-          <w:szCs w:val="32"/>
-          <w:cs/>
-        </w:rPr>
-        <w:t xml:space="preserve">ที่มีไว้บอกว่า </w:t>
-      </w:r>
-    </w:p>
-    <w:p>
-      <w:pPr>
-        <w:spacing w:after="0" w:line="240" w:lineRule="auto"/>
-        <w:rPr>
-          <w:rFonts w:ascii="TH SarabunPSK" w:eastAsia="Times New Roman" w:hAnsi="TH SarabunPSK" w:cs="TH SarabunPSK" w:hint="cs"/>
-          <w:sz w:val="32"/>
-          <w:szCs w:val="32"/>
-          <w:cs/>
-        </w:rPr>
-      </w:pPr>
-      <w:r>
-        <w:rPr>
-          <w:rFonts w:ascii="TH SarabunPSK" w:eastAsia="Times New Roman" w:hAnsi="TH SarabunPSK" w:cs="TH SarabunPSK"/>
-          <w:color w:val="000000"/>
-          <w:sz w:val="32"/>
-          <w:szCs w:val="32"/>
-        </w:rPr>
-        <w:t xml:space="preserve">                                                product </w:t>
-      </w:r>
-      <w:r>
-        <w:rPr>
-          <w:rFonts w:ascii="TH SarabunPSK" w:eastAsia="Times New Roman" w:hAnsi="TH SarabunPSK" w:cs="TH SarabunPSK" w:hint="cs"/>
-          <w:color w:val="000000"/>
-          <w:sz w:val="32"/>
-          <w:szCs w:val="32"/>
-          <w:cs/>
-        </w:rPr>
-        <w:t xml:space="preserve">ชิ้นนั้นเป็นของ </w:t>
-      </w:r>
-      <w:r>
-        <w:rPr>
-          <w:rFonts w:ascii="TH SarabunPSK" w:eastAsia="Times New Roman" w:hAnsi="TH SarabunPSK" w:cs="TH SarabunPSK"/>
-          <w:color w:val="000000"/>
-          <w:sz w:val="32"/>
-          <w:szCs w:val="32"/>
-        </w:rPr>
-        <w:t xml:space="preserve">brand </w:t>
-      </w:r>
-      <w:r>
-        <w:rPr>
-          <w:rFonts w:ascii="TH SarabunPSK" w:eastAsia="Times New Roman" w:hAnsi="TH SarabunPSK" w:cs="TH SarabunPSK" w:hint="cs"/>
-          <w:color w:val="000000"/>
-          <w:sz w:val="32"/>
-          <w:szCs w:val="32"/>
-          <w:cs/>
-        </w:rPr>
-        <w:t>อะไร</w:t>
-      </w:r>
-    </w:p>
-    <w:p>
-      <w:pPr>
-        <w:spacing w:after="0" w:line="240" w:lineRule="auto"/>
-        <w:rPr>
-          <w:rFonts w:ascii="TH SarabunPSK" w:eastAsia="Times New Roman" w:hAnsi="TH SarabunPSK" w:cs="TH SarabunPSK"/>
-          <w:sz w:val="32"/>
-          <w:szCs w:val="32"/>
-        </w:rPr>
-      </w:pPr>
-    </w:p>
-    <w:p>
-      <w:pPr>
-        <w:spacing w:after="0" w:line="240" w:lineRule="auto"/>
-        <w:rPr>
-          <w:rFonts w:ascii="TH SarabunPSK" w:eastAsia="Times New Roman" w:hAnsi="TH SarabunPSK" w:cs="TH SarabunPSK"/>
-          <w:b/>
-          <w:bCs/>
-          <w:sz w:val="32"/>
-          <w:szCs w:val="32"/>
-        </w:rPr>
-      </w:pPr>
-      <w:r>
-        <w:rPr>
-          <w:rFonts w:ascii="TH SarabunPSK" w:eastAsia="Times New Roman" w:hAnsi="TH SarabunPSK" w:cs="TH SarabunPSK"/>
+          <w:rFonts w:ascii="TH SarabunPSK" w:eastAsia="Times New Roman" w:hAnsi="TH SarabunPSK" w:cs="TH SarabunPSK"/>
+          <w:b/>
+          <w:bCs/>
+          <w:color w:val="2F5496" w:themeColor="accent1" w:themeShade="BF"/>
           <w:sz w:val="32"/>
           <w:szCs w:val="32"/>
         </w:rPr>
         <w:tab/>
-      </w:r>
-      <w:r>
-        <w:rPr>
-          <w:rFonts w:ascii="TH SarabunPSK" w:eastAsia="Times New Roman" w:hAnsi="TH SarabunPSK" w:cs="TH SarabunPSK"/>
-          <w:b/>
-          <w:bCs/>
-          <w:color w:val="FF0000"/>
-          <w:sz w:val="32"/>
-          <w:szCs w:val="32"/>
-        </w:rPr>
-        <w:t>Entity :</w:t>
-      </w:r>
-      <w:r>
-        <w:rPr>
-          <w:rFonts w:ascii="TH SarabunPSK" w:eastAsia="Times New Roman" w:hAnsi="TH SarabunPSK" w:cs="TH SarabunPSK"/>
-          <w:sz w:val="32"/>
-          <w:szCs w:val="32"/>
-        </w:rPr>
-        <w:t xml:space="preserve"> </w:t>
-      </w:r>
-      <w:r>
-        <w:rPr>
-          <w:rFonts w:ascii="TH SarabunPSK" w:eastAsia="Times New Roman" w:hAnsi="TH SarabunPSK" w:cs="TH SarabunPSK"/>
-          <w:b/>
-          <w:bCs/>
-          <w:sz w:val="32"/>
-          <w:szCs w:val="32"/>
-          <w:highlight w:val="yellow"/>
-        </w:rPr>
-        <w:t>Product_Co</w:t>
-      </w:r>
-      <w:r>
-        <w:rPr>
-          <w:rFonts w:ascii="TH SarabunPSK" w:eastAsia="Times New Roman" w:hAnsi="TH SarabunPSK" w:cs="TH SarabunPSK"/>
-          <w:b/>
-          <w:bCs/>
-          <w:sz w:val="32"/>
-          <w:szCs w:val="32"/>
-          <w:highlight w:val="yellow"/>
-        </w:rPr>
-        <w:t>lor</w:t>
-      </w:r>
-      <w:r>
-        <w:rPr>
-          <w:rFonts w:ascii="TH SarabunPSK" w:eastAsia="Times New Roman" w:hAnsi="TH SarabunPSK" w:cs="TH SarabunPSK"/>
-          <w:b/>
-          <w:bCs/>
-          <w:sz w:val="32"/>
-          <w:szCs w:val="32"/>
-        </w:rPr>
-        <w:t xml:space="preserve"> </w:t>
-      </w:r>
-      <w:r>
-        <w:rPr>
-          <w:rFonts w:ascii="TH SarabunPSK" w:eastAsia="Times New Roman" w:hAnsi="TH SarabunPSK" w:cs="TH SarabunPSK" w:hint="cs"/>
-          <w:b/>
-          <w:bCs/>
-          <w:sz w:val="32"/>
-          <w:szCs w:val="32"/>
-          <w:cs/>
-        </w:rPr>
-        <w:t xml:space="preserve">(เป็น </w:t>
-      </w:r>
-      <w:r>
-        <w:rPr>
-          <w:rFonts w:ascii="TH SarabunPSK" w:eastAsia="Times New Roman" w:hAnsi="TH SarabunPSK" w:cs="TH SarabunPSK"/>
-          <w:b/>
-          <w:bCs/>
-          <w:sz w:val="32"/>
-          <w:szCs w:val="32"/>
-        </w:rPr>
-        <w:t xml:space="preserve">entity </w:t>
-      </w:r>
-      <w:r>
-        <w:rPr>
-          <w:rFonts w:ascii="TH SarabunPSK" w:eastAsia="Times New Roman" w:hAnsi="TH SarabunPSK" w:cs="TH SarabunPSK" w:hint="cs"/>
-          <w:b/>
-          <w:bCs/>
-          <w:sz w:val="32"/>
-          <w:szCs w:val="32"/>
-          <w:cs/>
-        </w:rPr>
-        <w:t xml:space="preserve">ที่ถูกเจนมาจากการมี </w:t>
-      </w:r>
-      <w:r>
-        <w:rPr>
-          <w:rFonts w:ascii="TH SarabunPSK" w:eastAsia="Times New Roman" w:hAnsi="TH SarabunPSK" w:cs="TH SarabunPSK"/>
-          <w:b/>
-          <w:bCs/>
-          <w:sz w:val="32"/>
-          <w:szCs w:val="32"/>
-        </w:rPr>
-        <w:t xml:space="preserve">entity 2 </w:t>
-      </w:r>
-      <w:r>
-        <w:rPr>
-          <w:rFonts w:ascii="TH SarabunPSK" w:eastAsia="Times New Roman" w:hAnsi="TH SarabunPSK" w:cs="TH SarabunPSK" w:hint="cs"/>
-          <w:b/>
-          <w:bCs/>
-          <w:sz w:val="32"/>
-          <w:szCs w:val="32"/>
-          <w:cs/>
-        </w:rPr>
-        <w:t>อันเชื่อมต่อกันโดย</w:t>
-      </w:r>
-    </w:p>
-    <w:p>
-      <w:pPr>
-        <w:spacing w:after="0" w:line="240" w:lineRule="auto"/>
-        <w:rPr>
-          <w:rFonts w:ascii="TH SarabunPSK" w:eastAsia="Times New Roman" w:hAnsi="TH SarabunPSK" w:cs="TH SarabunPSK"/>
-          <w:b/>
-          <w:bCs/>
-          <w:sz w:val="32"/>
-          <w:szCs w:val="32"/>
-        </w:rPr>
-      </w:pPr>
-      <w:r>
-        <w:rPr>
-          <w:rFonts w:ascii="TH SarabunPSK" w:eastAsia="Times New Roman" w:hAnsi="TH SarabunPSK" w:cs="TH SarabunPSK" w:hint="cs"/>
-          <w:b/>
-          <w:bCs/>
-          <w:sz w:val="32"/>
-          <w:szCs w:val="32"/>
-          <w:cs/>
-        </w:rPr>
-        <w:t xml:space="preserve">                                      ความสัมพันธ์แบบ </w:t>
-      </w:r>
-      <w:r>
-        <w:rPr>
-          <w:rFonts w:ascii="TH SarabunPSK" w:eastAsia="Times New Roman" w:hAnsi="TH SarabunPSK" w:cs="TH SarabunPSK"/>
-          <w:b/>
-          <w:bCs/>
-          <w:sz w:val="32"/>
-          <w:szCs w:val="32"/>
-        </w:rPr>
-        <w:t xml:space="preserve">many-to-many </w:t>
-      </w:r>
-      <w:r>
-        <w:rPr>
-          <w:rFonts w:ascii="TH SarabunPSK" w:eastAsia="Times New Roman" w:hAnsi="TH SarabunPSK" w:cs="TH SarabunPSK" w:hint="cs"/>
-          <w:b/>
-          <w:bCs/>
-          <w:sz w:val="32"/>
-          <w:szCs w:val="32"/>
-          <w:cs/>
-        </w:rPr>
-        <w:t xml:space="preserve">ของ </w:t>
-      </w:r>
-      <w:r>
-        <w:rPr>
-          <w:rFonts w:ascii="TH SarabunPSK" w:eastAsia="Times New Roman" w:hAnsi="TH SarabunPSK" w:cs="TH SarabunPSK"/>
-          <w:b/>
-          <w:bCs/>
-          <w:sz w:val="32"/>
-          <w:szCs w:val="32"/>
-        </w:rPr>
-        <w:t>entity product &amp; color)</w:t>
-      </w:r>
-    </w:p>
-    <w:p>
-      <w:pPr>
-        <w:spacing w:after="0" w:line="240" w:lineRule="auto"/>
-        <w:rPr>
-          <w:rFonts w:ascii="TH SarabunPSK" w:eastAsia="Times New Roman" w:hAnsi="TH SarabunPSK" w:cs="TH SarabunPSK"/>
-          <w:b/>
-          <w:bCs/>
-          <w:color w:val="2F5496" w:themeColor="accent1" w:themeShade="BF"/>
-          <w:sz w:val="32"/>
-          <w:szCs w:val="32"/>
-        </w:rPr>
-      </w:pPr>
-      <w:r>
-        <w:rPr>
-          <w:rFonts w:ascii="TH SarabunPSK" w:eastAsia="Times New Roman" w:hAnsi="TH SarabunPSK" w:cs="TH SarabunPSK"/>
-          <w:sz w:val="32"/>
-          <w:szCs w:val="32"/>
-        </w:rPr>
-        <w:tab/>
-      </w:r>
-      <w:r>
-        <w:rPr>
-          <w:rFonts w:ascii="TH SarabunPSK" w:eastAsia="Times New Roman" w:hAnsi="TH SarabunPSK" w:cs="TH SarabunPSK"/>
-          <w:b/>
-          <w:bCs/>
-          <w:color w:val="FF0000"/>
-          <w:sz w:val="32"/>
-          <w:szCs w:val="32"/>
-        </w:rPr>
-        <w:t>Attribute :</w:t>
-      </w:r>
-      <w:r>
-        <w:rPr>
-          <w:rFonts w:ascii="TH SarabunPSK" w:eastAsia="Times New Roman" w:hAnsi="TH SarabunPSK" w:cs="TH SarabunPSK"/>
-          <w:sz w:val="32"/>
-          <w:szCs w:val="32"/>
-        </w:rPr>
-        <w:t xml:space="preserve"> </w:t>
-      </w:r>
-      <w:r>
-        <w:rPr>
-          <w:rFonts w:ascii="TH SarabunPSK" w:eastAsia="Times New Roman" w:hAnsi="TH SarabunPSK" w:cs="TH SarabunPSK"/>
-          <w:b/>
-          <w:bCs/>
-          <w:color w:val="2F5496" w:themeColor="accent1" w:themeShade="BF"/>
-          <w:sz w:val="32"/>
-          <w:szCs w:val="32"/>
-        </w:rPr>
-        <w:t>ProductId (PF)</w:t>
-      </w:r>
-    </w:p>
-    <w:p>
-      <w:pPr>
-        <w:spacing w:after="0" w:line="240" w:lineRule="auto"/>
-        <w:rPr>
-          <w:rFonts w:ascii="TH SarabunPSK" w:eastAsia="Times New Roman" w:hAnsi="TH SarabunPSK" w:cs="TH SarabunPSK"/>
-          <w:b/>
-          <w:bCs/>
-          <w:color w:val="2F5496" w:themeColor="accent1" w:themeShade="BF"/>
-          <w:sz w:val="32"/>
-          <w:szCs w:val="32"/>
-        </w:rPr>
-      </w:pPr>
-      <w:r>
-        <w:rPr>
-          <w:rFonts w:ascii="TH SarabunPSK" w:eastAsia="Times New Roman" w:hAnsi="TH SarabunPSK" w:cs="TH SarabunPSK"/>
-          <w:b/>
-          <w:bCs/>
-          <w:color w:val="2F5496" w:themeColor="accent1" w:themeShade="BF"/>
-          <w:sz w:val="32"/>
-          <w:szCs w:val="32"/>
-        </w:rPr>
-        <w:tab/>
-      </w:r>
-      <w:r>
-        <w:rPr>
-          <w:rFonts w:ascii="TH SarabunPSK" w:eastAsia="Times New Roman" w:hAnsi="TH SarabunPSK" w:cs="TH SarabunPSK"/>
-          <w:b/>
-          <w:bCs/>
-          <w:color w:val="2F5496" w:themeColor="accent1" w:themeShade="BF"/>
-          <w:sz w:val="32"/>
-          <w:szCs w:val="32"/>
-        </w:rPr>
-        <w:tab/>
-        <w:t xml:space="preserve">     Color_ColorId (PF)</w:t>
+        <w:t xml:space="preserve">     </w:t>
+      </w:r>
+      <w:proofErr w:type="spellStart"/>
+      <w:r>
+        <w:rPr>
+          <w:rFonts w:ascii="TH SarabunPSK" w:eastAsia="Times New Roman" w:hAnsi="TH SarabunPSK" w:cs="TH SarabunPSK"/>
+          <w:b/>
+          <w:bCs/>
+          <w:color w:val="2F5496" w:themeColor="accent1" w:themeShade="BF"/>
+          <w:sz w:val="32"/>
+          <w:szCs w:val="32"/>
+        </w:rPr>
+        <w:t>Color_ColorId</w:t>
+      </w:r>
+      <w:proofErr w:type="spellEnd"/>
+      <w:r>
+        <w:rPr>
+          <w:rFonts w:ascii="TH SarabunPSK" w:eastAsia="Times New Roman" w:hAnsi="TH SarabunPSK" w:cs="TH SarabunPSK"/>
+          <w:b/>
+          <w:bCs/>
+          <w:color w:val="2F5496" w:themeColor="accent1" w:themeShade="BF"/>
+          <w:sz w:val="32"/>
+          <w:szCs w:val="32"/>
+        </w:rPr>
+        <w:t xml:space="preserve"> (PF)</w:t>
       </w:r>
     </w:p>
     <w:p>
@@ -1617,16 +1611,29 @@
         </w:rPr>
         <w:t xml:space="preserve"> </w:t>
       </w:r>
-      <w:r>
-        <w:rPr>
-          <w:rFonts w:ascii="TH SarabunPSK" w:eastAsia="Times New Roman" w:hAnsi="TH SarabunPSK" w:cs="TH SarabunPSK"/>
-          <w:b/>
-          <w:bCs/>
-          <w:color w:val="2F5496" w:themeColor="accent1" w:themeShade="BF"/>
-          <w:sz w:val="32"/>
-          <w:szCs w:val="32"/>
-        </w:rPr>
-        <w:t>ColorID (pk)</w:t>
+      <w:proofErr w:type="spellStart"/>
+      <w:r>
+        <w:rPr>
+          <w:rFonts w:ascii="TH SarabunPSK" w:eastAsia="Times New Roman" w:hAnsi="TH SarabunPSK" w:cs="TH SarabunPSK"/>
+          <w:b/>
+          <w:bCs/>
+          <w:color w:val="2F5496" w:themeColor="accent1" w:themeShade="BF"/>
+          <w:sz w:val="32"/>
+          <w:szCs w:val="32"/>
+        </w:rPr>
+        <w:t>ColorID</w:t>
+      </w:r>
+      <w:proofErr w:type="spellEnd"/>
+      <w:r>
+        <w:rPr>
+          <w:rFonts w:ascii="TH SarabunPSK" w:eastAsia="Times New Roman" w:hAnsi="TH SarabunPSK" w:cs="TH SarabunPSK"/>
+          <w:b/>
+          <w:bCs/>
+          <w:color w:val="2F5496" w:themeColor="accent1" w:themeShade="BF"/>
+          <w:sz w:val="32"/>
+          <w:szCs w:val="32"/>
+        </w:rPr>
+        <w:t xml:space="preserve"> (pk)</w:t>
       </w:r>
       <w:r>
         <w:rPr>
@@ -1694,6 +1701,7 @@
         <w:tab/>
         <w:t xml:space="preserve">      </w:t>
       </w:r>
+      <w:proofErr w:type="spellStart"/>
       <w:r>
         <w:rPr>
           <w:rFonts w:ascii="TH SarabunPSK" w:eastAsia="Times New Roman" w:hAnsi="TH SarabunPSK" w:cs="TH SarabunPSK"/>
@@ -1705,6 +1713,7 @@
         </w:rPr>
         <w:t>ColorName</w:t>
       </w:r>
+      <w:proofErr w:type="spellEnd"/>
       <w:r>
         <w:rPr>
           <w:rFonts w:ascii="TH SarabunPSK" w:eastAsia="Times New Roman" w:hAnsi="TH SarabunPSK" w:cs="TH SarabunPSK"/>

</xml_diff>

<commit_message>
[Finally] Database yehgit status
</commit_message>
<xml_diff>
--- a/Required.docx
+++ b/Required.docx
@@ -12,6 +12,7 @@
           <w:szCs w:val="44"/>
         </w:rPr>
       </w:pPr>
+      <w:proofErr w:type="gramStart"/>
       <w:r>
         <w:rPr>
           <w:rFonts w:ascii="TH SarabunPSK" w:hAnsi="TH SarabunPSK" w:cs="TH SarabunPSK"/>
@@ -22,6 +23,7 @@
         </w:rPr>
         <w:t>Required :</w:t>
       </w:r>
+      <w:proofErr w:type="gramEnd"/>
     </w:p>
     <w:p>
       <w:pPr>
@@ -43,6 +45,7 @@
         </w:rPr>
         <w:tab/>
       </w:r>
+      <w:proofErr w:type="gramStart"/>
       <w:r>
         <w:rPr>
           <w:rFonts w:ascii="TH SarabunPSK" w:eastAsia="Times New Roman" w:hAnsi="TH SarabunPSK" w:cs="TH SarabunPSK"/>
@@ -54,6 +57,7 @@
         </w:rPr>
         <w:t>Entity :</w:t>
       </w:r>
+      <w:proofErr w:type="gramEnd"/>
       <w:r>
         <w:rPr>
           <w:rFonts w:ascii="TH SarabunPSK" w:eastAsia="Times New Roman" w:hAnsi="TH SarabunPSK" w:cs="TH SarabunPSK"/>
@@ -140,6 +144,7 @@
         </w:rPr>
         <w:tab/>
       </w:r>
+      <w:proofErr w:type="gramStart"/>
       <w:r>
         <w:rPr>
           <w:rFonts w:ascii="TH SarabunPSK" w:eastAsia="Times New Roman" w:hAnsi="TH SarabunPSK" w:cs="TH SarabunPSK"/>
@@ -151,6 +156,7 @@
         </w:rPr>
         <w:t>Attributes :</w:t>
       </w:r>
+      <w:proofErr w:type="gramEnd"/>
       <w:r>
         <w:rPr>
           <w:rFonts w:ascii="TH SarabunPSK" w:eastAsia="Times New Roman" w:hAnsi="TH SarabunPSK" w:cs="TH SarabunPSK"/>
@@ -338,6 +344,7 @@
         </w:rPr>
         <w:tab/>
       </w:r>
+      <w:proofErr w:type="gramStart"/>
       <w:r>
         <w:rPr>
           <w:rFonts w:ascii="TH SarabunPSK" w:eastAsia="Times New Roman" w:hAnsi="TH SarabunPSK" w:cs="TH SarabunPSK"/>
@@ -349,6 +356,7 @@
         </w:rPr>
         <w:t>Entity :</w:t>
       </w:r>
+      <w:proofErr w:type="gramEnd"/>
       <w:r>
         <w:rPr>
           <w:rFonts w:ascii="TH SarabunPSK" w:eastAsia="Times New Roman" w:hAnsi="TH SarabunPSK" w:cs="TH SarabunPSK"/>
@@ -458,6 +466,7 @@
         </w:rPr>
         <w:tab/>
       </w:r>
+      <w:proofErr w:type="gramStart"/>
       <w:r>
         <w:rPr>
           <w:rFonts w:ascii="TH SarabunPSK" w:eastAsia="Times New Roman" w:hAnsi="TH SarabunPSK" w:cs="TH SarabunPSK"/>
@@ -469,6 +478,7 @@
         </w:rPr>
         <w:t>Attributes :</w:t>
       </w:r>
+      <w:proofErr w:type="gramEnd"/>
       <w:r>
         <w:rPr>
           <w:rFonts w:ascii="TH SarabunPSK" w:eastAsia="Times New Roman" w:hAnsi="TH SarabunPSK" w:cs="TH SarabunPSK"/>
@@ -612,6 +622,71 @@
       <w:pPr>
         <w:spacing w:after="0" w:line="240" w:lineRule="auto"/>
         <w:rPr>
+          <w:rFonts w:ascii="TH SarabunPSK" w:eastAsia="Times New Roman" w:hAnsi="TH SarabunPSK" w:cs="TH SarabunPSK" w:hint="cs"/>
+          <w:sz w:val="32"/>
+          <w:szCs w:val="32"/>
+        </w:rPr>
+      </w:pPr>
+      <w:r>
+        <w:rPr>
+          <w:rFonts w:ascii="TH SarabunPSK" w:eastAsia="Times New Roman" w:hAnsi="TH SarabunPSK" w:cs="TH SarabunPSK"/>
+          <w:sz w:val="32"/>
+          <w:szCs w:val="32"/>
+        </w:rPr>
+        <w:tab/>
+      </w:r>
+      <w:r>
+        <w:rPr>
+          <w:rFonts w:ascii="TH SarabunPSK" w:eastAsia="Times New Roman" w:hAnsi="TH SarabunPSK" w:cs="TH SarabunPSK"/>
+          <w:sz w:val="32"/>
+          <w:szCs w:val="32"/>
+        </w:rPr>
+        <w:tab/>
+        <w:t xml:space="preserve">      </w:t>
+      </w:r>
+      <w:proofErr w:type="spellStart"/>
+      <w:r>
+        <w:rPr>
+          <w:rFonts w:ascii="TH SarabunPSK" w:eastAsia="Times New Roman" w:hAnsi="TH SarabunPSK" w:cs="TH SarabunPSK"/>
+          <w:b/>
+          <w:bCs/>
+          <w:color w:val="2F5496" w:themeColor="accent1" w:themeShade="BF"/>
+          <w:sz w:val="32"/>
+          <w:szCs w:val="32"/>
+        </w:rPr>
+        <w:t>ProductImage</w:t>
+      </w:r>
+      <w:proofErr w:type="spellEnd"/>
+      <w:r>
+        <w:rPr>
+          <w:rFonts w:ascii="TH SarabunPSK" w:eastAsia="Times New Roman" w:hAnsi="TH SarabunPSK" w:cs="TH SarabunPSK"/>
+          <w:sz w:val="32"/>
+          <w:szCs w:val="32"/>
+        </w:rPr>
+        <w:t xml:space="preserve"> = </w:t>
+      </w:r>
+      <w:r>
+        <w:rPr>
+          <w:rFonts w:ascii="TH SarabunPSK" w:eastAsia="Times New Roman" w:hAnsi="TH SarabunPSK" w:cs="TH SarabunPSK" w:hint="cs"/>
+          <w:sz w:val="32"/>
+          <w:szCs w:val="32"/>
+          <w:cs/>
+        </w:rPr>
+        <w:t xml:space="preserve">ชื่อไฟล์รูปของ </w:t>
+      </w:r>
+      <w:r>
+        <w:rPr>
+          <w:rFonts w:ascii="TH SarabunPSK" w:eastAsia="Times New Roman" w:hAnsi="TH SarabunPSK" w:cs="TH SarabunPSK"/>
+          <w:sz w:val="32"/>
+          <w:szCs w:val="32"/>
+        </w:rPr>
+        <w:t>Product</w:t>
+      </w:r>
+    </w:p>
+    <w:p>
+      <w:pPr>
+        <w:spacing w:after="0" w:line="240" w:lineRule="auto"/>
+        <w:rPr>
           <w:rFonts w:ascii="TH SarabunPSK" w:eastAsia="Times New Roman" w:hAnsi="TH SarabunPSK" w:cs="TH SarabunPSK"/>
           <w:sz w:val="32"/>
           <w:szCs w:val="32"/>
@@ -851,6 +926,7 @@
         <w:t>                           </w:t>
       </w:r>
       <w:proofErr w:type="spellStart"/>
+      <w:proofErr w:type="gramStart"/>
       <w:r>
         <w:rPr>
           <w:rFonts w:ascii="TH SarabunPSK" w:eastAsia="Times New Roman" w:hAnsi="TH SarabunPSK" w:cs="TH SarabunPSK"/>
@@ -883,7 +959,19 @@
           <w:sz w:val="32"/>
           <w:szCs w:val="32"/>
         </w:rPr>
-        <w:t>(FK)</w:t>
+        <w:t>(</w:t>
+      </w:r>
+      <w:proofErr w:type="gramEnd"/>
+      <w:r>
+        <w:rPr>
+          <w:rFonts w:ascii="TH SarabunPSK" w:eastAsia="Times New Roman" w:hAnsi="TH SarabunPSK" w:cs="TH SarabunPSK"/>
+          <w:b/>
+          <w:bCs/>
+          <w:color w:val="2F5496" w:themeColor="accent1" w:themeShade="BF"/>
+          <w:sz w:val="32"/>
+          <w:szCs w:val="32"/>
+        </w:rPr>
+        <w:t>FK)</w:t>
       </w:r>
       <w:r>
         <w:rPr>
@@ -1049,6 +1137,7 @@
         </w:rPr>
         <w:tab/>
       </w:r>
+      <w:proofErr w:type="gramStart"/>
       <w:r>
         <w:rPr>
           <w:rFonts w:ascii="TH SarabunPSK" w:eastAsia="Times New Roman" w:hAnsi="TH SarabunPSK" w:cs="TH SarabunPSK"/>
@@ -1060,6 +1149,7 @@
         </w:rPr>
         <w:t>Entity :</w:t>
       </w:r>
+      <w:proofErr w:type="gramEnd"/>
       <w:r>
         <w:rPr>
           <w:rFonts w:ascii="TH SarabunPSK" w:eastAsia="Times New Roman" w:hAnsi="TH SarabunPSK" w:cs="TH SarabunPSK"/>
@@ -1230,6 +1320,7 @@
         </w:rPr>
         <w:tab/>
       </w:r>
+      <w:proofErr w:type="gramStart"/>
       <w:r>
         <w:rPr>
           <w:rFonts w:ascii="TH SarabunPSK" w:eastAsia="Times New Roman" w:hAnsi="TH SarabunPSK" w:cs="TH SarabunPSK"/>
@@ -1241,6 +1332,7 @@
         </w:rPr>
         <w:t>Attribute :</w:t>
       </w:r>
+      <w:proofErr w:type="gramEnd"/>
       <w:r>
         <w:rPr>
           <w:rFonts w:ascii="TH SarabunPSK" w:eastAsia="Times New Roman" w:hAnsi="TH SarabunPSK" w:cs="TH SarabunPSK"/>
@@ -1506,6 +1598,7 @@
           <w:szCs w:val="32"/>
         </w:rPr>
       </w:pPr>
+      <w:proofErr w:type="gramStart"/>
       <w:r>
         <w:rPr>
           <w:rFonts w:ascii="TH SarabunPSK" w:eastAsia="Times New Roman" w:hAnsi="TH SarabunPSK" w:cs="TH SarabunPSK"/>
@@ -1517,6 +1610,7 @@
         </w:rPr>
         <w:t>Entity :</w:t>
       </w:r>
+      <w:proofErr w:type="gramEnd"/>
       <w:r>
         <w:rPr>
           <w:rFonts w:ascii="TH SarabunPSK" w:eastAsia="Times New Roman" w:hAnsi="TH SarabunPSK" w:cs="TH SarabunPSK"/>
@@ -1591,6 +1685,7 @@
         </w:rPr>
         <w:tab/>
       </w:r>
+      <w:proofErr w:type="gramStart"/>
       <w:r>
         <w:rPr>
           <w:rFonts w:ascii="TH SarabunPSK" w:eastAsia="Times New Roman" w:hAnsi="TH SarabunPSK" w:cs="TH SarabunPSK"/>
@@ -1602,6 +1697,7 @@
         </w:rPr>
         <w:t>Attributes :</w:t>
       </w:r>
+      <w:proofErr w:type="gramEnd"/>
       <w:r>
         <w:rPr>
           <w:rFonts w:ascii="TH SarabunPSK" w:eastAsia="Times New Roman" w:hAnsi="TH SarabunPSK" w:cs="TH SarabunPSK"/>

</xml_diff>